<commit_message>
butterfly en room name changes
</commit_message>
<xml_diff>
--- a/quick guide A boring game.docx
+++ b/quick guide A boring game.docx
@@ -87,152 +87,153 @@
         <w:rPr>
           <w:lang w:val="en-GB"/>
         </w:rPr>
-        <w:t>In these rooms you will sometimes have</w:t>
+        <w:t>In these rooms you will sometimes have to make the choice to be peaceful or to fight a monster. If you make the wrong choice you will have to start the game again. You will keep your items</w:t>
+      </w:r>
+      <w:r>
+        <w:rPr>
+          <w:lang w:val="en-GB"/>
+        </w:rPr>
+        <w:t>(keys &amp; shop items)</w:t>
+      </w:r>
+      <w:r>
+        <w:rPr>
+          <w:lang w:val="en-GB"/>
+        </w:rPr>
+        <w:t>.</w:t>
+      </w:r>
+    </w:p>
+    <w:p>
+      <w:pPr>
+        <w:rPr>
+          <w:lang w:val="en-GB"/>
+        </w:rPr>
+      </w:pPr>
+      <w:r>
+        <w:rPr>
+          <w:lang w:val="en-GB"/>
+        </w:rPr>
+        <w:t xml:space="preserve">The objective of this game is to obtain all the keys and save your mom by defeating the last monster. </w:t>
+      </w:r>
+    </w:p>
+    <w:p>
+      <w:pPr>
+        <w:rPr>
+          <w:u w:val="single"/>
+          <w:lang w:val="en-GB"/>
+        </w:rPr>
+      </w:pPr>
+      <w:r>
+        <w:rPr>
+          <w:u w:val="single"/>
+          <w:lang w:val="en-GB"/>
+        </w:rPr>
+        <w:t>The commands are easy</w:t>
+      </w:r>
+      <w:r>
+        <w:rPr>
+          <w:u w:val="single"/>
+          <w:lang w:val="en-GB"/>
+        </w:rPr>
+        <w:t>:</w:t>
+      </w:r>
+    </w:p>
+    <w:p>
+      <w:pPr>
+        <w:rPr>
+          <w:lang w:val="en-GB"/>
+        </w:rPr>
+      </w:pPr>
+      <w:r>
+        <w:rPr>
+          <w:lang w:val="en-GB"/>
+        </w:rPr>
+        <w:t xml:space="preserve">Go + </w:t>
+      </w:r>
+      <w:r>
+        <w:rPr>
+          <w:lang w:val="en-GB"/>
+        </w:rPr>
+        <w:t>‘</w:t>
+      </w:r>
+      <w:r>
+        <w:rPr>
+          <w:lang w:val="en-GB"/>
+        </w:rPr>
+        <w:t>direction</w:t>
+      </w:r>
+      <w:r>
+        <w:rPr>
+          <w:lang w:val="en-GB"/>
+        </w:rPr>
+        <w:t>’</w:t>
+      </w:r>
+      <w:r>
+        <w:rPr>
+          <w:lang w:val="en-GB"/>
+        </w:rPr>
+        <w:t xml:space="preserve"> = go to the next room</w:t>
+      </w:r>
+      <w:r>
+        <w:rPr>
+          <w:lang w:val="en-GB"/>
+        </w:rPr>
+        <w:br/>
+      </w:r>
+      <w:r>
+        <w:rPr>
+          <w:lang w:val="en-GB"/>
+        </w:rPr>
+        <w:t>Back = go to last visited room</w:t>
+      </w:r>
+      <w:r>
+        <w:rPr>
+          <w:lang w:val="en-GB"/>
+        </w:rPr>
+        <w:br/>
+      </w:r>
+      <w:r>
+        <w:rPr>
+          <w:lang w:val="en-GB"/>
+        </w:rPr>
+        <w:t>About = more info about the game</w:t>
+      </w:r>
+      <w:r>
+        <w:rPr>
+          <w:lang w:val="en-GB"/>
+        </w:rPr>
+        <w:br/>
+        <w:t>Help = get your list of commands</w:t>
+      </w:r>
+      <w:r>
+        <w:rPr>
+          <w:lang w:val="en-GB"/>
+        </w:rPr>
+        <w:br/>
+        <w:t>Play = start the game</w:t>
+      </w:r>
+      <w:r>
+        <w:rPr>
+          <w:lang w:val="en-GB"/>
+        </w:rPr>
+        <w:br/>
+        <w:t>Go + action(peaceful) = be nice to the monster</w:t>
+      </w:r>
+      <w:r>
+        <w:rPr>
+          <w:lang w:val="en-GB"/>
+        </w:rPr>
+        <w:br/>
+        <w:t xml:space="preserve">Go + action(fight) = fight the monster </w:t>
+      </w:r>
+      <w:r>
+        <w:rPr>
+          <w:lang w:val="en-GB"/>
+        </w:rPr>
+        <w:br/>
+        <w:t>pickup = pick an item up when one is present in room.</w:t>
       </w:r>
       <w:bookmarkStart w:id="0" w:name="_GoBack"/>
       <w:bookmarkEnd w:id="0"/>
-      <w:r>
-        <w:rPr>
-          <w:lang w:val="en-GB"/>
-        </w:rPr>
-        <w:t xml:space="preserve"> to make the choice to be peaceful or to fight a monster. If you make the wrong choice you will have to start the game again. You will keep your items</w:t>
-      </w:r>
-      <w:r>
-        <w:rPr>
-          <w:lang w:val="en-GB"/>
-        </w:rPr>
-        <w:t>(keys &amp; shop items)</w:t>
-      </w:r>
-      <w:r>
-        <w:rPr>
-          <w:lang w:val="en-GB"/>
-        </w:rPr>
-        <w:t>.</w:t>
-      </w:r>
-    </w:p>
-    <w:p>
-      <w:pPr>
-        <w:rPr>
-          <w:lang w:val="en-GB"/>
-        </w:rPr>
-      </w:pPr>
-      <w:r>
-        <w:rPr>
-          <w:lang w:val="en-GB"/>
-        </w:rPr>
-        <w:t xml:space="preserve">The objective of this game is to obtain all the keys and save your mom by defeating the last monster. </w:t>
-      </w:r>
-    </w:p>
-    <w:p>
-      <w:pPr>
-        <w:rPr>
-          <w:u w:val="single"/>
-          <w:lang w:val="en-GB"/>
-        </w:rPr>
-      </w:pPr>
-      <w:r>
-        <w:rPr>
-          <w:u w:val="single"/>
-          <w:lang w:val="en-GB"/>
-        </w:rPr>
-        <w:t>The commands are easy</w:t>
-      </w:r>
-      <w:r>
-        <w:rPr>
-          <w:u w:val="single"/>
-          <w:lang w:val="en-GB"/>
-        </w:rPr>
-        <w:t>:</w:t>
-      </w:r>
-    </w:p>
-    <w:p>
-      <w:pPr>
-        <w:rPr>
-          <w:lang w:val="en-GB"/>
-        </w:rPr>
-      </w:pPr>
-      <w:r>
-        <w:rPr>
-          <w:lang w:val="en-GB"/>
-        </w:rPr>
-        <w:t xml:space="preserve">Go + </w:t>
-      </w:r>
-      <w:r>
-        <w:rPr>
-          <w:lang w:val="en-GB"/>
-        </w:rPr>
-        <w:t>‘</w:t>
-      </w:r>
-      <w:r>
-        <w:rPr>
-          <w:lang w:val="en-GB"/>
-        </w:rPr>
-        <w:t>direction</w:t>
-      </w:r>
-      <w:r>
-        <w:rPr>
-          <w:lang w:val="en-GB"/>
-        </w:rPr>
-        <w:t>’</w:t>
-      </w:r>
-      <w:r>
-        <w:rPr>
-          <w:lang w:val="en-GB"/>
-        </w:rPr>
-        <w:t xml:space="preserve"> = go to the next room</w:t>
-      </w:r>
-      <w:r>
-        <w:rPr>
-          <w:lang w:val="en-GB"/>
-        </w:rPr>
-        <w:br/>
-      </w:r>
-      <w:r>
-        <w:rPr>
-          <w:lang w:val="en-GB"/>
-        </w:rPr>
-        <w:t>Back = go to last visited room</w:t>
-      </w:r>
-      <w:r>
-        <w:rPr>
-          <w:lang w:val="en-GB"/>
-        </w:rPr>
-        <w:br/>
-      </w:r>
-      <w:r>
-        <w:rPr>
-          <w:lang w:val="en-GB"/>
-        </w:rPr>
-        <w:t>About = more info about the game</w:t>
-      </w:r>
-      <w:r>
-        <w:rPr>
-          <w:lang w:val="en-GB"/>
-        </w:rPr>
-        <w:br/>
-        <w:t>Help = get your list of commands</w:t>
-      </w:r>
-      <w:r>
-        <w:rPr>
-          <w:lang w:val="en-GB"/>
-        </w:rPr>
-        <w:br/>
-        <w:t>Play = start the game</w:t>
-      </w:r>
-      <w:r>
-        <w:rPr>
-          <w:lang w:val="en-GB"/>
-        </w:rPr>
-        <w:br/>
-        <w:t>Go + action(peaceful) = be nice to the monster</w:t>
-      </w:r>
-      <w:r>
-        <w:rPr>
-          <w:lang w:val="en-GB"/>
-        </w:rPr>
-        <w:br/>
-        <w:t xml:space="preserve">Go + action(fight) = fight the monster </w:t>
-      </w:r>
       <w:r>
         <w:rPr>
           <w:lang w:val="en-GB"/>

</xml_diff>